<commit_message>
v0.1.0 de SPMP Adjunto de encuestas del grupo SnoutPoint Registro de reuniones 7 y 8
</commit_message>
<xml_diff>
--- a/Proyecto/Primera Entrega/Documentos/(SnoutPoint)-Reunion-7.docx
+++ b/Proyecto/Primera Entrega/Documentos/(SnoutPoint)-Reunion-7.docx
@@ -13,8 +13,6 @@
           <w:lang w:val="es-CO"/>
         </w:rPr>
       </w:pPr>
-      <w:bookmarkStart w:id="0" w:name="_GoBack"/>
-      <w:bookmarkEnd w:id="0"/>
     </w:p>
     <w:tbl>
       <w:tblPr>
@@ -286,6 +284,14 @@
                 <w:lang w:eastAsia="es-ES"/>
               </w:rPr>
             </w:pPr>
+            <w:r>
+              <w:rPr>
+                <w:rFonts w:ascii="Tahoma" w:eastAsia="Times New Roman" w:hAnsi="Tahoma" w:cs="Tahoma"/>
+                <w:color w:val="000000"/>
+                <w:lang w:eastAsia="es-ES"/>
+              </w:rPr>
+              <w:t>1:55 PM</w:t>
+            </w:r>
           </w:p>
         </w:tc>
       </w:tr>
@@ -950,6 +956,347 @@
           </w:p>
           <w:p>
             <w:pPr>
+              <w:rPr>
+                <w:rFonts w:ascii="Tahoma" w:eastAsia="Times New Roman" w:hAnsi="Tahoma" w:cs="Tahoma"/>
+                <w:color w:val="000000"/>
+                <w:lang w:eastAsia="es-ES"/>
+              </w:rPr>
+            </w:pPr>
+          </w:p>
+        </w:tc>
+      </w:tr>
+      <w:tr>
+        <w:trPr>
+          <w:trHeight w:val="360"/>
+        </w:trPr>
+        <w:tc>
+          <w:tcPr>
+            <w:tcW w:w="9498" w:type="dxa"/>
+            <w:gridSpan w:val="7"/>
+          </w:tcPr>
+          <w:p>
+            <w:pPr>
+              <w:pStyle w:val="Prrafodelista"/>
+              <w:ind w:left="0"/>
+              <w:jc w:val="center"/>
+              <w:rPr>
+                <w:rFonts w:ascii="Tahoma" w:eastAsia="Times New Roman" w:hAnsi="Tahoma" w:cs="Tahoma"/>
+                <w:b/>
+                <w:color w:val="000000"/>
+                <w:lang w:eastAsia="es-ES"/>
+              </w:rPr>
+            </w:pPr>
+            <w:r>
+              <w:rPr>
+                <w:rFonts w:ascii="Tahoma" w:eastAsia="Times New Roman" w:hAnsi="Tahoma" w:cs="Tahoma"/>
+                <w:b/>
+                <w:color w:val="000000"/>
+                <w:lang w:eastAsia="es-ES"/>
+              </w:rPr>
+              <w:t>Tareas Designadas</w:t>
+            </w:r>
+          </w:p>
+        </w:tc>
+      </w:tr>
+      <w:tr>
+        <w:trPr>
+          <w:trHeight w:val="360"/>
+        </w:trPr>
+        <w:tc>
+          <w:tcPr>
+            <w:tcW w:w="2493" w:type="dxa"/>
+            <w:gridSpan w:val="2"/>
+          </w:tcPr>
+          <w:p>
+            <w:pPr>
+              <w:jc w:val="center"/>
+              <w:rPr>
+                <w:rFonts w:ascii="Tahoma" w:eastAsia="Times New Roman" w:hAnsi="Tahoma" w:cs="Tahoma"/>
+                <w:b/>
+                <w:color w:val="000000"/>
+                <w:lang w:eastAsia="es-ES"/>
+              </w:rPr>
+            </w:pPr>
+            <w:r>
+              <w:rPr>
+                <w:rFonts w:ascii="Tahoma" w:eastAsia="Times New Roman" w:hAnsi="Tahoma" w:cs="Tahoma"/>
+                <w:b/>
+                <w:color w:val="000000"/>
+                <w:lang w:eastAsia="es-ES"/>
+              </w:rPr>
+              <w:t>Tarea Asignada</w:t>
+            </w:r>
+          </w:p>
+        </w:tc>
+        <w:tc>
+          <w:tcPr>
+            <w:tcW w:w="4253" w:type="dxa"/>
+            <w:gridSpan w:val="4"/>
+          </w:tcPr>
+          <w:p>
+            <w:pPr>
+              <w:jc w:val="center"/>
+              <w:rPr>
+                <w:rFonts w:ascii="Tahoma" w:eastAsia="Times New Roman" w:hAnsi="Tahoma" w:cs="Tahoma"/>
+                <w:b/>
+                <w:color w:val="000000"/>
+                <w:lang w:eastAsia="es-ES"/>
+              </w:rPr>
+            </w:pPr>
+            <w:r>
+              <w:rPr>
+                <w:rFonts w:ascii="Tahoma" w:eastAsia="Times New Roman" w:hAnsi="Tahoma" w:cs="Tahoma"/>
+                <w:b/>
+                <w:color w:val="000000"/>
+                <w:lang w:eastAsia="es-ES"/>
+              </w:rPr>
+              <w:t>Responsable(s)</w:t>
+            </w:r>
+          </w:p>
+        </w:tc>
+        <w:tc>
+          <w:tcPr>
+            <w:tcW w:w="2752" w:type="dxa"/>
+          </w:tcPr>
+          <w:p>
+            <w:pPr>
+              <w:jc w:val="center"/>
+              <w:rPr>
+                <w:rFonts w:ascii="Tahoma" w:eastAsia="Times New Roman" w:hAnsi="Tahoma" w:cs="Tahoma"/>
+                <w:b/>
+                <w:color w:val="000000"/>
+                <w:lang w:eastAsia="es-ES"/>
+              </w:rPr>
+            </w:pPr>
+            <w:r>
+              <w:rPr>
+                <w:rFonts w:ascii="Tahoma" w:eastAsia="Times New Roman" w:hAnsi="Tahoma" w:cs="Tahoma"/>
+                <w:b/>
+                <w:color w:val="000000"/>
+                <w:lang w:eastAsia="es-ES"/>
+              </w:rPr>
+              <w:t>Fecha de Entrega</w:t>
+            </w:r>
+          </w:p>
+        </w:tc>
+      </w:tr>
+      <w:tr>
+        <w:trPr>
+          <w:trHeight w:val="360"/>
+        </w:trPr>
+        <w:tc>
+          <w:tcPr>
+            <w:tcW w:w="2493" w:type="dxa"/>
+            <w:gridSpan w:val="2"/>
+          </w:tcPr>
+          <w:p>
+            <w:pPr>
+              <w:rPr>
+                <w:rFonts w:ascii="Tahoma" w:eastAsia="Times New Roman" w:hAnsi="Tahoma" w:cs="Tahoma"/>
+                <w:color w:val="000000"/>
+                <w:lang w:eastAsia="es-ES"/>
+              </w:rPr>
+            </w:pPr>
+            <w:r>
+              <w:rPr>
+                <w:rFonts w:ascii="Tahoma" w:eastAsia="Times New Roman" w:hAnsi="Tahoma" w:cs="Tahoma"/>
+                <w:color w:val="000000"/>
+                <w:lang w:eastAsia="es-ES"/>
+              </w:rPr>
+              <w:t xml:space="preserve">Búsqueda de información de lenguajes de información </w:t>
+            </w:r>
+          </w:p>
+        </w:tc>
+        <w:tc>
+          <w:tcPr>
+            <w:tcW w:w="4253" w:type="dxa"/>
+            <w:gridSpan w:val="4"/>
+          </w:tcPr>
+          <w:p>
+            <w:pPr>
+              <w:pStyle w:val="Prrafodelista"/>
+              <w:numPr>
+                <w:ilvl w:val="0"/>
+                <w:numId w:val="4"/>
+              </w:numPr>
+              <w:rPr>
+                <w:rFonts w:ascii="Tahoma" w:eastAsia="Times New Roman" w:hAnsi="Tahoma" w:cs="Tahoma"/>
+                <w:color w:val="000000"/>
+                <w:lang w:eastAsia="es-ES"/>
+              </w:rPr>
+            </w:pPr>
+            <w:r>
+              <w:rPr>
+                <w:rFonts w:ascii="Tahoma" w:eastAsia="Times New Roman" w:hAnsi="Tahoma" w:cs="Tahoma"/>
+                <w:color w:val="000000"/>
+                <w:lang w:eastAsia="es-ES"/>
+              </w:rPr>
+              <w:t xml:space="preserve">Sebastián Jiménez </w:t>
+            </w:r>
+          </w:p>
+          <w:p>
+            <w:pPr>
+              <w:pStyle w:val="Prrafodelista"/>
+              <w:numPr>
+                <w:ilvl w:val="0"/>
+                <w:numId w:val="4"/>
+              </w:numPr>
+              <w:rPr>
+                <w:rFonts w:ascii="Tahoma" w:eastAsia="Times New Roman" w:hAnsi="Tahoma" w:cs="Tahoma"/>
+                <w:color w:val="000000"/>
+                <w:lang w:eastAsia="es-ES"/>
+              </w:rPr>
+            </w:pPr>
+            <w:r>
+              <w:rPr>
+                <w:rFonts w:ascii="Tahoma" w:eastAsia="Times New Roman" w:hAnsi="Tahoma" w:cs="Tahoma"/>
+                <w:color w:val="000000"/>
+                <w:lang w:eastAsia="es-ES"/>
+              </w:rPr>
+              <w:t>Camilo Benavides</w:t>
+            </w:r>
+          </w:p>
+          <w:p>
+            <w:pPr>
+              <w:pStyle w:val="Prrafodelista"/>
+              <w:numPr>
+                <w:ilvl w:val="0"/>
+                <w:numId w:val="4"/>
+              </w:numPr>
+              <w:rPr>
+                <w:rFonts w:ascii="Tahoma" w:eastAsia="Times New Roman" w:hAnsi="Tahoma" w:cs="Tahoma"/>
+                <w:color w:val="000000"/>
+                <w:lang w:eastAsia="es-ES"/>
+              </w:rPr>
+            </w:pPr>
+            <w:r>
+              <w:rPr>
+                <w:rFonts w:ascii="Tahoma" w:eastAsia="Times New Roman" w:hAnsi="Tahoma" w:cs="Tahoma"/>
+                <w:color w:val="000000"/>
+                <w:lang w:eastAsia="es-ES"/>
+              </w:rPr>
+              <w:t>David Suarez</w:t>
+            </w:r>
+          </w:p>
+        </w:tc>
+        <w:tc>
+          <w:tcPr>
+            <w:tcW w:w="2752" w:type="dxa"/>
+          </w:tcPr>
+          <w:p>
+            <w:pPr>
+              <w:rPr>
+                <w:rFonts w:ascii="Tahoma" w:eastAsia="Times New Roman" w:hAnsi="Tahoma" w:cs="Tahoma"/>
+                <w:b/>
+                <w:color w:val="000000"/>
+                <w:lang w:eastAsia="es-ES"/>
+              </w:rPr>
+            </w:pPr>
+            <w:r>
+              <w:rPr>
+                <w:rFonts w:ascii="Tahoma" w:eastAsia="Times New Roman" w:hAnsi="Tahoma" w:cs="Tahoma"/>
+                <w:b/>
+                <w:color w:val="000000"/>
+                <w:lang w:eastAsia="es-ES"/>
+              </w:rPr>
+              <w:t>26 de Febrero de 2015</w:t>
+            </w:r>
+          </w:p>
+        </w:tc>
+      </w:tr>
+      <w:tr>
+        <w:trPr>
+          <w:trHeight w:val="360"/>
+        </w:trPr>
+        <w:tc>
+          <w:tcPr>
+            <w:tcW w:w="2493" w:type="dxa"/>
+            <w:gridSpan w:val="2"/>
+          </w:tcPr>
+          <w:p>
+            <w:pPr>
+              <w:rPr>
+                <w:rFonts w:ascii="Tahoma" w:eastAsia="Times New Roman" w:hAnsi="Tahoma" w:cs="Tahoma"/>
+                <w:b/>
+                <w:color w:val="000000"/>
+                <w:lang w:eastAsia="es-ES"/>
+              </w:rPr>
+            </w:pPr>
+          </w:p>
+        </w:tc>
+        <w:tc>
+          <w:tcPr>
+            <w:tcW w:w="4253" w:type="dxa"/>
+            <w:gridSpan w:val="4"/>
+          </w:tcPr>
+          <w:p>
+            <w:pPr>
+              <w:rPr>
+                <w:rFonts w:ascii="Tahoma" w:eastAsia="Times New Roman" w:hAnsi="Tahoma" w:cs="Tahoma"/>
+                <w:color w:val="000000"/>
+                <w:lang w:eastAsia="es-ES"/>
+              </w:rPr>
+            </w:pPr>
+          </w:p>
+        </w:tc>
+        <w:tc>
+          <w:tcPr>
+            <w:tcW w:w="2752" w:type="dxa"/>
+          </w:tcPr>
+          <w:p>
+            <w:pPr>
+              <w:rPr>
+                <w:rFonts w:ascii="Tahoma" w:eastAsia="Times New Roman" w:hAnsi="Tahoma" w:cs="Tahoma"/>
+                <w:b/>
+                <w:color w:val="000000"/>
+                <w:lang w:eastAsia="es-ES"/>
+              </w:rPr>
+            </w:pPr>
+          </w:p>
+        </w:tc>
+      </w:tr>
+      <w:tr>
+        <w:trPr>
+          <w:trHeight w:val="360"/>
+        </w:trPr>
+        <w:tc>
+          <w:tcPr>
+            <w:tcW w:w="9498" w:type="dxa"/>
+            <w:gridSpan w:val="7"/>
+          </w:tcPr>
+          <w:p>
+            <w:pPr>
+              <w:jc w:val="center"/>
+              <w:rPr>
+                <w:rFonts w:ascii="Tahoma" w:eastAsia="Times New Roman" w:hAnsi="Tahoma" w:cs="Tahoma"/>
+                <w:b/>
+                <w:color w:val="000000"/>
+                <w:lang w:eastAsia="es-ES"/>
+              </w:rPr>
+            </w:pPr>
+            <w:r>
+              <w:rPr>
+                <w:rFonts w:ascii="Tahoma" w:eastAsia="Times New Roman" w:hAnsi="Tahoma" w:cs="Tahoma"/>
+                <w:b/>
+                <w:color w:val="000000"/>
+                <w:lang w:eastAsia="es-ES"/>
+              </w:rPr>
+              <w:t>Conclusiones</w:t>
+            </w:r>
+          </w:p>
+        </w:tc>
+      </w:tr>
+      <w:tr>
+        <w:trPr>
+          <w:trHeight w:val="360"/>
+        </w:trPr>
+        <w:tc>
+          <w:tcPr>
+            <w:tcW w:w="9498" w:type="dxa"/>
+            <w:gridSpan w:val="7"/>
+          </w:tcPr>
+          <w:p>
+            <w:pPr>
               <w:pStyle w:val="Prrafodelista"/>
               <w:numPr>
                 <w:ilvl w:val="0"/>
@@ -961,6 +1308,96 @@
                 <w:lang w:eastAsia="es-ES"/>
               </w:rPr>
             </w:pPr>
+            <w:r>
+              <w:rPr>
+                <w:rFonts w:ascii="Tahoma" w:eastAsia="Times New Roman" w:hAnsi="Tahoma" w:cs="Tahoma"/>
+                <w:color w:val="000000"/>
+                <w:lang w:eastAsia="es-ES"/>
+              </w:rPr>
+              <w:t>Se definen tareas a realizar para el adelanto del SPMP durante las próximas semanas</w:t>
+            </w:r>
+          </w:p>
+          <w:p>
+            <w:pPr>
+              <w:pStyle w:val="Prrafodelista"/>
+              <w:numPr>
+                <w:ilvl w:val="0"/>
+                <w:numId w:val="3"/>
+              </w:numPr>
+              <w:rPr>
+                <w:rFonts w:ascii="Tahoma" w:eastAsia="Times New Roman" w:hAnsi="Tahoma" w:cs="Tahoma"/>
+                <w:color w:val="000000"/>
+                <w:lang w:eastAsia="es-ES"/>
+              </w:rPr>
+            </w:pPr>
+            <w:r>
+              <w:rPr>
+                <w:rFonts w:ascii="Tahoma" w:eastAsia="Times New Roman" w:hAnsi="Tahoma" w:cs="Tahoma"/>
+                <w:color w:val="000000"/>
+                <w:lang w:eastAsia="es-ES"/>
+              </w:rPr>
+              <w:t>Todavía</w:t>
+            </w:r>
+            <w:bookmarkStart w:id="0" w:name="_GoBack"/>
+            <w:bookmarkEnd w:id="0"/>
+            <w:r>
+              <w:rPr>
+                <w:rFonts w:ascii="Tahoma" w:eastAsia="Times New Roman" w:hAnsi="Tahoma" w:cs="Tahoma"/>
+                <w:color w:val="000000"/>
+                <w:lang w:eastAsia="es-ES"/>
+              </w:rPr>
+              <w:t xml:space="preserve"> hay una discusión sobre si se usará PHP o Ruby </w:t>
+            </w:r>
+            <w:proofErr w:type="spellStart"/>
+            <w:r>
+              <w:rPr>
+                <w:rFonts w:ascii="Tahoma" w:eastAsia="Times New Roman" w:hAnsi="Tahoma" w:cs="Tahoma"/>
+                <w:color w:val="000000"/>
+                <w:lang w:eastAsia="es-ES"/>
+              </w:rPr>
+              <w:t>on</w:t>
+            </w:r>
+            <w:proofErr w:type="spellEnd"/>
+            <w:r>
+              <w:rPr>
+                <w:rFonts w:ascii="Tahoma" w:eastAsia="Times New Roman" w:hAnsi="Tahoma" w:cs="Tahoma"/>
+                <w:color w:val="000000"/>
+                <w:lang w:eastAsia="es-ES"/>
+              </w:rPr>
+              <w:t xml:space="preserve"> </w:t>
+            </w:r>
+            <w:proofErr w:type="spellStart"/>
+            <w:r>
+              <w:rPr>
+                <w:rFonts w:ascii="Tahoma" w:eastAsia="Times New Roman" w:hAnsi="Tahoma" w:cs="Tahoma"/>
+                <w:color w:val="000000"/>
+                <w:lang w:eastAsia="es-ES"/>
+              </w:rPr>
+              <w:t>Rails</w:t>
+            </w:r>
+            <w:proofErr w:type="spellEnd"/>
+            <w:r>
+              <w:rPr>
+                <w:rFonts w:ascii="Tahoma" w:eastAsia="Times New Roman" w:hAnsi="Tahoma" w:cs="Tahoma"/>
+                <w:color w:val="000000"/>
+                <w:lang w:eastAsia="es-ES"/>
+              </w:rPr>
+              <w:t xml:space="preserve"> para desarrollar el portal web.</w:t>
+            </w:r>
+          </w:p>
+          <w:p>
+            <w:pPr>
+              <w:pStyle w:val="Prrafodelista"/>
+              <w:numPr>
+                <w:ilvl w:val="0"/>
+                <w:numId w:val="3"/>
+              </w:numPr>
+              <w:rPr>
+                <w:rFonts w:ascii="Tahoma" w:eastAsia="Times New Roman" w:hAnsi="Tahoma" w:cs="Tahoma"/>
+                <w:color w:val="000000"/>
+                <w:lang w:eastAsia="es-ES"/>
+              </w:rPr>
+            </w:pPr>
           </w:p>
         </w:tc>
       </w:tr>
@@ -992,7 +1429,7 @@
                 <w:color w:val="000000"/>
                 <w:lang w:eastAsia="es-ES"/>
               </w:rPr>
-              <w:t>Tareas Designadas</w:t>
+              <w:t>Sanciones</w:t>
             </w:r>
           </w:p>
         </w:tc>
@@ -1003,221 +1440,6 @@
         </w:trPr>
         <w:tc>
           <w:tcPr>
-            <w:tcW w:w="2493" w:type="dxa"/>
-            <w:gridSpan w:val="2"/>
-          </w:tcPr>
-          <w:p>
-            <w:pPr>
-              <w:jc w:val="center"/>
-              <w:rPr>
-                <w:rFonts w:ascii="Tahoma" w:eastAsia="Times New Roman" w:hAnsi="Tahoma" w:cs="Tahoma"/>
-                <w:b/>
-                <w:color w:val="000000"/>
-                <w:lang w:eastAsia="es-ES"/>
-              </w:rPr>
-            </w:pPr>
-            <w:r>
-              <w:rPr>
-                <w:rFonts w:ascii="Tahoma" w:eastAsia="Times New Roman" w:hAnsi="Tahoma" w:cs="Tahoma"/>
-                <w:b/>
-                <w:color w:val="000000"/>
-                <w:lang w:eastAsia="es-ES"/>
-              </w:rPr>
-              <w:t>Tarea Asignada</w:t>
-            </w:r>
-          </w:p>
-        </w:tc>
-        <w:tc>
-          <w:tcPr>
-            <w:tcW w:w="4253" w:type="dxa"/>
-            <w:gridSpan w:val="4"/>
-          </w:tcPr>
-          <w:p>
-            <w:pPr>
-              <w:jc w:val="center"/>
-              <w:rPr>
-                <w:rFonts w:ascii="Tahoma" w:eastAsia="Times New Roman" w:hAnsi="Tahoma" w:cs="Tahoma"/>
-                <w:b/>
-                <w:color w:val="000000"/>
-                <w:lang w:eastAsia="es-ES"/>
-              </w:rPr>
-            </w:pPr>
-            <w:r>
-              <w:rPr>
-                <w:rFonts w:ascii="Tahoma" w:eastAsia="Times New Roman" w:hAnsi="Tahoma" w:cs="Tahoma"/>
-                <w:b/>
-                <w:color w:val="000000"/>
-                <w:lang w:eastAsia="es-ES"/>
-              </w:rPr>
-              <w:t>Responsable(s)</w:t>
-            </w:r>
-          </w:p>
-        </w:tc>
-        <w:tc>
-          <w:tcPr>
-            <w:tcW w:w="2752" w:type="dxa"/>
-          </w:tcPr>
-          <w:p>
-            <w:pPr>
-              <w:jc w:val="center"/>
-              <w:rPr>
-                <w:rFonts w:ascii="Tahoma" w:eastAsia="Times New Roman" w:hAnsi="Tahoma" w:cs="Tahoma"/>
-                <w:b/>
-                <w:color w:val="000000"/>
-                <w:lang w:eastAsia="es-ES"/>
-              </w:rPr>
-            </w:pPr>
-            <w:r>
-              <w:rPr>
-                <w:rFonts w:ascii="Tahoma" w:eastAsia="Times New Roman" w:hAnsi="Tahoma" w:cs="Tahoma"/>
-                <w:b/>
-                <w:color w:val="000000"/>
-                <w:lang w:eastAsia="es-ES"/>
-              </w:rPr>
-              <w:t>Fecha de Entrega</w:t>
-            </w:r>
-          </w:p>
-        </w:tc>
-      </w:tr>
-      <w:tr>
-        <w:trPr>
-          <w:trHeight w:val="360"/>
-        </w:trPr>
-        <w:tc>
-          <w:tcPr>
-            <w:tcW w:w="2493" w:type="dxa"/>
-            <w:gridSpan w:val="2"/>
-          </w:tcPr>
-          <w:p>
-            <w:pPr>
-              <w:rPr>
-                <w:rFonts w:ascii="Tahoma" w:eastAsia="Times New Roman" w:hAnsi="Tahoma" w:cs="Tahoma"/>
-                <w:b/>
-                <w:color w:val="000000"/>
-                <w:lang w:eastAsia="es-ES"/>
-              </w:rPr>
-            </w:pPr>
-          </w:p>
-        </w:tc>
-        <w:tc>
-          <w:tcPr>
-            <w:tcW w:w="4253" w:type="dxa"/>
-            <w:gridSpan w:val="4"/>
-          </w:tcPr>
-          <w:p>
-            <w:pPr>
-              <w:rPr>
-                <w:rFonts w:ascii="Tahoma" w:eastAsia="Times New Roman" w:hAnsi="Tahoma" w:cs="Tahoma"/>
-                <w:color w:val="000000"/>
-                <w:lang w:eastAsia="es-ES"/>
-              </w:rPr>
-            </w:pPr>
-          </w:p>
-        </w:tc>
-        <w:tc>
-          <w:tcPr>
-            <w:tcW w:w="2752" w:type="dxa"/>
-          </w:tcPr>
-          <w:p>
-            <w:pPr>
-              <w:rPr>
-                <w:rFonts w:ascii="Tahoma" w:eastAsia="Times New Roman" w:hAnsi="Tahoma" w:cs="Tahoma"/>
-                <w:b/>
-                <w:color w:val="000000"/>
-                <w:lang w:eastAsia="es-ES"/>
-              </w:rPr>
-            </w:pPr>
-          </w:p>
-        </w:tc>
-      </w:tr>
-      <w:tr>
-        <w:trPr>
-          <w:trHeight w:val="360"/>
-        </w:trPr>
-        <w:tc>
-          <w:tcPr>
-            <w:tcW w:w="2493" w:type="dxa"/>
-            <w:gridSpan w:val="2"/>
-          </w:tcPr>
-          <w:p>
-            <w:pPr>
-              <w:rPr>
-                <w:rFonts w:ascii="Tahoma" w:eastAsia="Times New Roman" w:hAnsi="Tahoma" w:cs="Tahoma"/>
-                <w:b/>
-                <w:color w:val="000000"/>
-                <w:lang w:eastAsia="es-ES"/>
-              </w:rPr>
-            </w:pPr>
-          </w:p>
-        </w:tc>
-        <w:tc>
-          <w:tcPr>
-            <w:tcW w:w="4253" w:type="dxa"/>
-            <w:gridSpan w:val="4"/>
-          </w:tcPr>
-          <w:p>
-            <w:pPr>
-              <w:rPr>
-                <w:rFonts w:ascii="Tahoma" w:eastAsia="Times New Roman" w:hAnsi="Tahoma" w:cs="Tahoma"/>
-                <w:color w:val="000000"/>
-                <w:lang w:eastAsia="es-ES"/>
-              </w:rPr>
-            </w:pPr>
-          </w:p>
-        </w:tc>
-        <w:tc>
-          <w:tcPr>
-            <w:tcW w:w="2752" w:type="dxa"/>
-          </w:tcPr>
-          <w:p>
-            <w:pPr>
-              <w:rPr>
-                <w:rFonts w:ascii="Tahoma" w:eastAsia="Times New Roman" w:hAnsi="Tahoma" w:cs="Tahoma"/>
-                <w:b/>
-                <w:color w:val="000000"/>
-                <w:lang w:eastAsia="es-ES"/>
-              </w:rPr>
-            </w:pPr>
-          </w:p>
-        </w:tc>
-      </w:tr>
-      <w:tr>
-        <w:trPr>
-          <w:trHeight w:val="360"/>
-        </w:trPr>
-        <w:tc>
-          <w:tcPr>
-            <w:tcW w:w="9498" w:type="dxa"/>
-            <w:gridSpan w:val="7"/>
-          </w:tcPr>
-          <w:p>
-            <w:pPr>
-              <w:jc w:val="center"/>
-              <w:rPr>
-                <w:rFonts w:ascii="Tahoma" w:eastAsia="Times New Roman" w:hAnsi="Tahoma" w:cs="Tahoma"/>
-                <w:b/>
-                <w:color w:val="000000"/>
-                <w:lang w:eastAsia="es-ES"/>
-              </w:rPr>
-            </w:pPr>
-            <w:r>
-              <w:rPr>
-                <w:rFonts w:ascii="Tahoma" w:eastAsia="Times New Roman" w:hAnsi="Tahoma" w:cs="Tahoma"/>
-                <w:b/>
-                <w:color w:val="000000"/>
-                <w:lang w:eastAsia="es-ES"/>
-              </w:rPr>
-              <w:t>Conclusiones</w:t>
-            </w:r>
-          </w:p>
-        </w:tc>
-      </w:tr>
-      <w:tr>
-        <w:trPr>
-          <w:trHeight w:val="360"/>
-        </w:trPr>
-        <w:tc>
-          <w:tcPr>
             <w:tcW w:w="9498" w:type="dxa"/>
             <w:gridSpan w:val="7"/>
           </w:tcPr>
@@ -1251,78 +1473,6 @@
           </w:p>
         </w:tc>
       </w:tr>
-      <w:tr>
-        <w:trPr>
-          <w:trHeight w:val="360"/>
-        </w:trPr>
-        <w:tc>
-          <w:tcPr>
-            <w:tcW w:w="9498" w:type="dxa"/>
-            <w:gridSpan w:val="7"/>
-          </w:tcPr>
-          <w:p>
-            <w:pPr>
-              <w:pStyle w:val="Prrafodelista"/>
-              <w:ind w:left="0"/>
-              <w:jc w:val="center"/>
-              <w:rPr>
-                <w:rFonts w:ascii="Tahoma" w:eastAsia="Times New Roman" w:hAnsi="Tahoma" w:cs="Tahoma"/>
-                <w:b/>
-                <w:color w:val="000000"/>
-                <w:lang w:eastAsia="es-ES"/>
-              </w:rPr>
-            </w:pPr>
-            <w:r>
-              <w:rPr>
-                <w:rFonts w:ascii="Tahoma" w:eastAsia="Times New Roman" w:hAnsi="Tahoma" w:cs="Tahoma"/>
-                <w:b/>
-                <w:color w:val="000000"/>
-                <w:lang w:eastAsia="es-ES"/>
-              </w:rPr>
-              <w:t>Sanciones</w:t>
-            </w:r>
-          </w:p>
-        </w:tc>
-      </w:tr>
-      <w:tr>
-        <w:trPr>
-          <w:trHeight w:val="360"/>
-        </w:trPr>
-        <w:tc>
-          <w:tcPr>
-            <w:tcW w:w="9498" w:type="dxa"/>
-            <w:gridSpan w:val="7"/>
-          </w:tcPr>
-          <w:p>
-            <w:pPr>
-              <w:pStyle w:val="Prrafodelista"/>
-              <w:numPr>
-                <w:ilvl w:val="0"/>
-                <w:numId w:val="3"/>
-              </w:numPr>
-              <w:rPr>
-                <w:rFonts w:ascii="Tahoma" w:eastAsia="Times New Roman" w:hAnsi="Tahoma" w:cs="Tahoma"/>
-                <w:color w:val="000000"/>
-                <w:lang w:eastAsia="es-ES"/>
-              </w:rPr>
-            </w:pPr>
-          </w:p>
-          <w:p>
-            <w:pPr>
-              <w:pStyle w:val="Prrafodelista"/>
-              <w:numPr>
-                <w:ilvl w:val="0"/>
-                <w:numId w:val="3"/>
-              </w:numPr>
-              <w:rPr>
-                <w:rFonts w:ascii="Tahoma" w:eastAsia="Times New Roman" w:hAnsi="Tahoma" w:cs="Tahoma"/>
-                <w:color w:val="000000"/>
-                <w:lang w:eastAsia="es-ES"/>
-              </w:rPr>
-            </w:pPr>
-          </w:p>
-        </w:tc>
-      </w:tr>
     </w:tbl>
     <w:p>
       <w:pPr>
@@ -1428,7 +1578,6 @@
           <w:sz w:val="24"/>
           <w:szCs w:val="24"/>
         </w:rPr>
-        <w:lastRenderedPageBreak/>
         <w:t>Firmas de Aceptación del Acta</w:t>
       </w:r>
     </w:p>
@@ -2435,6 +2584,119 @@
 <file path=word/numbering.xml><?xml version="1.0" encoding="utf-8"?>
 <w:numbering xmlns:wpc="http://schemas.microsoft.com/office/word/2010/wordprocessingCanvas" xmlns:mc="http://schemas.openxmlformats.org/markup-compatibility/2006" xmlns:o="urn:schemas-microsoft-com:office:office" xmlns:r="http://schemas.openxmlformats.org/officeDocument/2006/relationships" xmlns:m="http://schemas.openxmlformats.org/officeDocument/2006/math" xmlns:v="urn:schemas-microsoft-com:vml" xmlns:wp14="http://schemas.microsoft.com/office/word/2010/wordprocessingDrawing" xmlns:wp="http://schemas.openxmlformats.org/drawingml/2006/wordprocessingDrawing" xmlns:w10="urn:schemas-microsoft-com:office:word" xmlns:w="http://schemas.openxmlformats.org/wordprocessingml/2006/main" xmlns:w14="http://schemas.microsoft.com/office/word/2010/wordml" xmlns:wpg="http://schemas.microsoft.com/office/word/2010/wordprocessingGroup" xmlns:wpi="http://schemas.microsoft.com/office/word/2010/wordprocessingInk" xmlns:wne="http://schemas.microsoft.com/office/word/2006/wordml" xmlns:wps="http://schemas.microsoft.com/office/word/2010/wordprocessingShape" mc:Ignorable="w14 wp14">
   <w:abstractNum w:abstractNumId="0">
+    <w:nsid w:val="065B064C"/>
+    <w:multiLevelType w:val="hybridMultilevel"/>
+    <w:tmpl w:val="738A0752"/>
+    <w:lvl w:ilvl="0" w:tplc="0C0A0001">
+      <w:start w:val="1"/>
+      <w:numFmt w:val="bullet"/>
+      <w:lvlText w:val=""/>
+      <w:lvlJc w:val="left"/>
+      <w:pPr>
+        <w:ind w:left="720" w:hanging="360"/>
+      </w:pPr>
+      <w:rPr>
+        <w:rFonts w:ascii="Symbol" w:hAnsi="Symbol" w:hint="default"/>
+      </w:rPr>
+    </w:lvl>
+    <w:lvl w:ilvl="1" w:tplc="0C0A0003" w:tentative="1">
+      <w:start w:val="1"/>
+      <w:numFmt w:val="bullet"/>
+      <w:lvlText w:val="o"/>
+      <w:lvlJc w:val="left"/>
+      <w:pPr>
+        <w:ind w:left="1440" w:hanging="360"/>
+      </w:pPr>
+      <w:rPr>
+        <w:rFonts w:ascii="Courier New" w:hAnsi="Courier New" w:cs="Courier New" w:hint="default"/>
+      </w:rPr>
+    </w:lvl>
+    <w:lvl w:ilvl="2" w:tplc="0C0A0005" w:tentative="1">
+      <w:start w:val="1"/>
+      <w:numFmt w:val="bullet"/>
+      <w:lvlText w:val=""/>
+      <w:lvlJc w:val="left"/>
+      <w:pPr>
+        <w:ind w:left="2160" w:hanging="360"/>
+      </w:pPr>
+      <w:rPr>
+        <w:rFonts w:ascii="Wingdings" w:hAnsi="Wingdings" w:hint="default"/>
+      </w:rPr>
+    </w:lvl>
+    <w:lvl w:ilvl="3" w:tplc="0C0A0001" w:tentative="1">
+      <w:start w:val="1"/>
+      <w:numFmt w:val="bullet"/>
+      <w:lvlText w:val=""/>
+      <w:lvlJc w:val="left"/>
+      <w:pPr>
+        <w:ind w:left="2880" w:hanging="360"/>
+      </w:pPr>
+      <w:rPr>
+        <w:rFonts w:ascii="Symbol" w:hAnsi="Symbol" w:hint="default"/>
+      </w:rPr>
+    </w:lvl>
+    <w:lvl w:ilvl="4" w:tplc="0C0A0003" w:tentative="1">
+      <w:start w:val="1"/>
+      <w:numFmt w:val="bullet"/>
+      <w:lvlText w:val="o"/>
+      <w:lvlJc w:val="left"/>
+      <w:pPr>
+        <w:ind w:left="3600" w:hanging="360"/>
+      </w:pPr>
+      <w:rPr>
+        <w:rFonts w:ascii="Courier New" w:hAnsi="Courier New" w:cs="Courier New" w:hint="default"/>
+      </w:rPr>
+    </w:lvl>
+    <w:lvl w:ilvl="5" w:tplc="0C0A0005" w:tentative="1">
+      <w:start w:val="1"/>
+      <w:numFmt w:val="bullet"/>
+      <w:lvlText w:val=""/>
+      <w:lvlJc w:val="left"/>
+      <w:pPr>
+        <w:ind w:left="4320" w:hanging="360"/>
+      </w:pPr>
+      <w:rPr>
+        <w:rFonts w:ascii="Wingdings" w:hAnsi="Wingdings" w:hint="default"/>
+      </w:rPr>
+    </w:lvl>
+    <w:lvl w:ilvl="6" w:tplc="0C0A0001" w:tentative="1">
+      <w:start w:val="1"/>
+      <w:numFmt w:val="bullet"/>
+      <w:lvlText w:val=""/>
+      <w:lvlJc w:val="left"/>
+      <w:pPr>
+        <w:ind w:left="5040" w:hanging="360"/>
+      </w:pPr>
+      <w:rPr>
+        <w:rFonts w:ascii="Symbol" w:hAnsi="Symbol" w:hint="default"/>
+      </w:rPr>
+    </w:lvl>
+    <w:lvl w:ilvl="7" w:tplc="0C0A0003" w:tentative="1">
+      <w:start w:val="1"/>
+      <w:numFmt w:val="bullet"/>
+      <w:lvlText w:val="o"/>
+      <w:lvlJc w:val="left"/>
+      <w:pPr>
+        <w:ind w:left="5760" w:hanging="360"/>
+      </w:pPr>
+      <w:rPr>
+        <w:rFonts w:ascii="Courier New" w:hAnsi="Courier New" w:cs="Courier New" w:hint="default"/>
+      </w:rPr>
+    </w:lvl>
+    <w:lvl w:ilvl="8" w:tplc="0C0A0005" w:tentative="1">
+      <w:start w:val="1"/>
+      <w:numFmt w:val="bullet"/>
+      <w:lvlText w:val=""/>
+      <w:lvlJc w:val="left"/>
+      <w:pPr>
+        <w:ind w:left="6480" w:hanging="360"/>
+      </w:pPr>
+      <w:rPr>
+        <w:rFonts w:ascii="Wingdings" w:hAnsi="Wingdings" w:hint="default"/>
+      </w:rPr>
+    </w:lvl>
+  </w:abstractNum>
+  <w:abstractNum w:abstractNumId="1">
     <w:nsid w:val="1A2D53E9"/>
     <w:multiLevelType w:val="hybridMultilevel"/>
     <w:tmpl w:val="BB1A71CC"/>
@@ -2547,7 +2809,7 @@
       </w:rPr>
     </w:lvl>
   </w:abstractNum>
-  <w:abstractNum w:abstractNumId="1">
+  <w:abstractNum w:abstractNumId="2">
     <w:nsid w:val="6D216183"/>
     <w:multiLevelType w:val="hybridMultilevel"/>
     <w:tmpl w:val="5086A67C"/>
@@ -2660,7 +2922,7 @@
       </w:rPr>
     </w:lvl>
   </w:abstractNum>
-  <w:abstractNum w:abstractNumId="2">
+  <w:abstractNum w:abstractNumId="3">
     <w:nsid w:val="7D9A579C"/>
     <w:multiLevelType w:val="hybridMultilevel"/>
     <w:tmpl w:val="E12E3F3A"/>
@@ -2774,13 +3036,16 @@
     </w:lvl>
   </w:abstractNum>
   <w:num w:numId="1">
+    <w:abstractNumId w:val="2"/>
+  </w:num>
+  <w:num w:numId="2">
     <w:abstractNumId w:val="1"/>
   </w:num>
-  <w:num w:numId="2">
+  <w:num w:numId="3">
+    <w:abstractNumId w:val="3"/>
+  </w:num>
+  <w:num w:numId="4">
     <w:abstractNumId w:val="0"/>
-  </w:num>
-  <w:num w:numId="3">
-    <w:abstractNumId w:val="2"/>
   </w:num>
 </w:numbering>
 </file>

</xml_diff>